<commit_message>
feat : Implement flag which can choice portfolio option at app.py
</commit_message>
<xml_diff>
--- a/backend/FlaskTest/real_kb/portfolio.docx
+++ b/backend/FlaskTest/real_kb/portfolio.docx
@@ -1,6 +1,6 @@
 
 <file path=word/document.xml><?xml version="1.0" encoding="utf-8"?>
-<w:document xmlns:wpc="http://schemas.microsoft.com/office/word/2010/wordprocessingCanvas" xmlns:mc="http://schemas.openxmlformats.org/markup-compatibility/2006" xmlns:o="urn:schemas-microsoft-com:office:office" xmlns:r="http://schemas.openxmlformats.org/officeDocument/2006/relationships" xmlns:m="http://schemas.openxmlformats.org/officeDocument/2006/math" xmlns:v="urn:schemas-microsoft-com:vml" xmlns:wp14="http://schemas.microsoft.com/office/word/2010/wordprocessingDrawing" xmlns:wp="http://schemas.openxmlformats.org/drawingml/2006/wordprocessingDrawing" xmlns:w10="urn:schemas-microsoft-com:office:word" xmlns:w="http://schemas.openxmlformats.org/wordprocessingml/2006/main" xmlns:w14="http://schemas.microsoft.com/office/word/2010/wordml" xmlns:w15="http://schemas.microsoft.com/office/word/2012/wordml" xmlns:wpg="http://schemas.microsoft.com/office/word/2010/wordprocessingGroup" xmlns:wpi="http://schemas.microsoft.com/office/word/2010/wordprocessingInk" xmlns:wne="http://schemas.microsoft.com/office/word/2006/wordml" xmlns:wps="http://schemas.microsoft.com/office/word/2010/wordprocessingShape" mc:Ignorable="w14 w15 wp14">
+<w:document xmlns:wpc="http://schemas.microsoft.com/office/word/2010/wordprocessingCanvas" xmlns:cx="http://schemas.microsoft.com/office/drawing/2014/chartex" xmlns:cx1="http://schemas.microsoft.com/office/drawing/2015/9/8/chartex" xmlns:cx2="http://schemas.microsoft.com/office/drawing/2015/10/21/chartex" xmlns:cx3="http://schemas.microsoft.com/office/drawing/2016/5/9/chartex" xmlns:cx4="http://schemas.microsoft.com/office/drawing/2016/5/10/chartex" xmlns:cx5="http://schemas.microsoft.com/office/drawing/2016/5/11/chartex" xmlns:cx6="http://schemas.microsoft.com/office/drawing/2016/5/12/chartex" xmlns:cx7="http://schemas.microsoft.com/office/drawing/2016/5/13/chartex" xmlns:cx8="http://schemas.microsoft.com/office/drawing/2016/5/14/chartex" xmlns:mc="http://schemas.openxmlformats.org/markup-compatibility/2006" xmlns:aink="http://schemas.microsoft.com/office/drawing/2016/ink" xmlns:am3d="http://schemas.microsoft.com/office/drawing/2017/model3d" xmlns:o="urn:schemas-microsoft-com:office:office" xmlns:r="http://schemas.openxmlformats.org/officeDocument/2006/relationships" xmlns:m="http://schemas.openxmlformats.org/officeDocument/2006/math" xmlns:v="urn:schemas-microsoft-com:vml" xmlns:wp14="http://schemas.microsoft.com/office/word/2010/wordprocessingDrawing" xmlns:wp="http://schemas.openxmlformats.org/drawingml/2006/wordprocessingDrawing" xmlns:w10="urn:schemas-microsoft-com:office:word" xmlns:w="http://schemas.openxmlformats.org/wordprocessingml/2006/main" xmlns:w14="http://schemas.microsoft.com/office/word/2010/wordml" xmlns:w15="http://schemas.microsoft.com/office/word/2012/wordml" xmlns:w16cid="http://schemas.microsoft.com/office/word/2016/wordml/cid" xmlns:w16se="http://schemas.microsoft.com/office/word/2015/wordml/symex" xmlns:wpg="http://schemas.microsoft.com/office/word/2010/wordprocessingGroup" xmlns:wpi="http://schemas.microsoft.com/office/word/2010/wordprocessingInk" xmlns:wne="http://schemas.microsoft.com/office/word/2006/wordml" xmlns:wps="http://schemas.microsoft.com/office/word/2010/wordprocessingShape" mc:Ignorable="w14 w15 w16se w16cid wp14">
   <w:body>
     <w:p>
       <w:pPr>
@@ -101,7 +101,7 @@
               </wp:anchor>
             </w:drawing>
           </mc:Choice>
-          <mc:Fallback xmlns:cx="http://schemas.microsoft.com/office/drawing/2014/chartex" xmlns:cx1="http://schemas.microsoft.com/office/drawing/2015/9/8/chartex" xmlns:cx2="http://schemas.microsoft.com/office/drawing/2015/10/21/chartex" xmlns:cx3="http://schemas.microsoft.com/office/drawing/2016/5/9/chartex" xmlns:cx4="http://schemas.microsoft.com/office/drawing/2016/5/10/chartex" xmlns:cx5="http://schemas.microsoft.com/office/drawing/2016/5/11/chartex" xmlns:cx6="http://schemas.microsoft.com/office/drawing/2016/5/12/chartex" xmlns:cx7="http://schemas.microsoft.com/office/drawing/2016/5/13/chartex" xmlns:cx8="http://schemas.microsoft.com/office/drawing/2016/5/14/chartex" xmlns:aink="http://schemas.microsoft.com/office/drawing/2016/ink" xmlns:am3d="http://schemas.microsoft.com/office/drawing/2017/model3d" xmlns:w16cid="http://schemas.microsoft.com/office/word/2016/wordml/cid" xmlns:w16se="http://schemas.microsoft.com/office/word/2015/wordml/symex">
+          <mc:Fallback>
             <w:pict>
               <v:oval w14:anchorId="4C90EDA9" id="타원 4" o:spid="_x0000_s1026" style="position:absolute;left:0;text-align:left;margin-left:0;margin-top:35.7pt;width:134.5pt;height:131.9pt;z-index:-251657216;visibility:visible;mso-wrap-style:square;mso-width-percent:0;mso-height-percent:0;mso-wrap-distance-left:9pt;mso-wrap-distance-top:0;mso-wrap-distance-right:9pt;mso-wrap-distance-bottom:0;mso-position-horizontal:center;mso-position-horizontal-relative:margin;mso-position-vertical:absolute;mso-position-vertical-relative:text;mso-width-percent:0;mso-height-percent:0;mso-width-relative:margin;mso-height-relative:margin;v-text-anchor:middle" o:gfxdata="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" stroked="f" strokeweight="1pt">
                 <v:fill r:id="rId9" o:title="" recolor="t" rotate="t" type="frame"/>
@@ -122,13 +122,15 @@
         <w:t>임찬연</w:t>
       </w:r>
     </w:p>
+    <w:bookmarkStart w:id="0" w:name="_GoBack"/>
+    <w:bookmarkEnd w:id="0"/>
     <w:p>
       <w:pPr>
         <w:snapToGrid w:val="0"/>
         <w:spacing w:after="0" w:line="16" w:lineRule="atLeast"/>
         <w:jc w:val="center"/>
         <w:rPr>
-          <w:rFonts w:ascii="HY견고딕" w:eastAsia="HY견고딕"/>
+          <w:rFonts w:ascii="HY견고딕" w:eastAsia="HY견고딕" w:hint="eastAsia"/>
           <w:color w:val="000000" w:themeColor="text1"/>
           <w:sz w:val="16"/>
           <w:szCs w:val="16"/>
@@ -309,7 +311,7 @@
               </wp:anchor>
             </w:drawing>
           </mc:Choice>
-          <mc:Fallback xmlns:cx="http://schemas.microsoft.com/office/drawing/2014/chartex" xmlns:cx1="http://schemas.microsoft.com/office/drawing/2015/9/8/chartex" xmlns:cx2="http://schemas.microsoft.com/office/drawing/2015/10/21/chartex" xmlns:cx3="http://schemas.microsoft.com/office/drawing/2016/5/9/chartex" xmlns:cx4="http://schemas.microsoft.com/office/drawing/2016/5/10/chartex" xmlns:cx5="http://schemas.microsoft.com/office/drawing/2016/5/11/chartex" xmlns:cx6="http://schemas.microsoft.com/office/drawing/2016/5/12/chartex" xmlns:cx7="http://schemas.microsoft.com/office/drawing/2016/5/13/chartex" xmlns:cx8="http://schemas.microsoft.com/office/drawing/2016/5/14/chartex" xmlns:aink="http://schemas.microsoft.com/office/drawing/2016/ink" xmlns:am3d="http://schemas.microsoft.com/office/drawing/2017/model3d" xmlns:w16cid="http://schemas.microsoft.com/office/word/2016/wordml/cid" xmlns:w16se="http://schemas.microsoft.com/office/word/2015/wordml/symex">
+          <mc:Fallback>
             <w:pict>
               <v:line w14:anchorId="0366BF8C" id="직선 연결선 5" o:spid="_x0000_s1026" style="position:absolute;left:0;text-align:left;z-index:251660288;visibility:visible;mso-wrap-style:square;mso-width-percent:0;mso-height-percent:0;mso-wrap-distance-left:9pt;mso-wrap-distance-top:0;mso-wrap-distance-right:9pt;mso-wrap-distance-bottom:0;mso-position-horizontal:right;mso-position-horizontal-relative:margin;mso-position-vertical:absolute;mso-position-vertical-relative:text;mso-width-percent:0;mso-height-percent:0;mso-width-relative:margin;mso-height-relative:margin" from="473.35pt,22.25pt" to="997.9pt,25.05pt" o:gfxdata="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" strokecolor="#7030a0" strokeweight="1pt">
                 <v:stroke joinstyle="miter"/>
@@ -340,6 +342,7 @@
           <w:szCs w:val="16"/>
         </w:rPr>
       </w:pPr>
+      <w:proofErr w:type="spellStart"/>
       <w:r>
         <w:rPr>
           <w:rFonts w:ascii="HY견고딕" w:eastAsia="HY견고딕" w:hint="eastAsia"/>
@@ -360,6 +363,7 @@
         </w:rPr>
         <w:t>hone:</w:t>
       </w:r>
+      <w:proofErr w:type="spellEnd"/>
       <w:r>
         <w:rPr>
           <w:rFonts w:ascii="HY견고딕" w:eastAsia="HY견고딕"/>
@@ -381,6 +385,7 @@
           <w:szCs w:val="16"/>
         </w:rPr>
       </w:pPr>
+      <w:proofErr w:type="spellStart"/>
       <w:r>
         <w:rPr>
           <w:rFonts w:ascii="HY견고딕" w:eastAsia="HY견고딕"/>
@@ -391,6 +396,7 @@
         </w:rPr>
         <w:t>Email:</w:t>
       </w:r>
+      <w:proofErr w:type="spellEnd"/>
       <w:r>
         <w:rPr>
           <w:rFonts w:ascii="HY견고딕" w:eastAsia="HY견고딕"/>
@@ -413,6 +419,7 @@
           <w:szCs w:val="20"/>
         </w:rPr>
       </w:pPr>
+      <w:proofErr w:type="spellStart"/>
       <w:r>
         <w:rPr>
           <w:rFonts w:ascii="HY견고딕" w:eastAsia="HY견고딕" w:hint="eastAsia"/>
@@ -460,7 +467,7 @@
         <w:snapToGrid w:val="0"/>
         <w:spacing w:line="16" w:lineRule="atLeast"/>
         <w:rPr>
-          <w:rFonts w:ascii="HY견고딕" w:eastAsia="HY견고딕"/>
+          <w:rFonts w:ascii="HY견고딕" w:eastAsia="HY견고딕" w:hint="eastAsia"/>
           <w:color w:val="7030A0"/>
           <w:sz w:val="30"/>
           <w:szCs w:val="30"/>
@@ -535,7 +542,7 @@
               </wp:anchor>
             </w:drawing>
           </mc:Choice>
-          <mc:Fallback xmlns:cx="http://schemas.microsoft.com/office/drawing/2014/chartex" xmlns:cx1="http://schemas.microsoft.com/office/drawing/2015/9/8/chartex" xmlns:cx2="http://schemas.microsoft.com/office/drawing/2015/10/21/chartex" xmlns:cx3="http://schemas.microsoft.com/office/drawing/2016/5/9/chartex" xmlns:cx4="http://schemas.microsoft.com/office/drawing/2016/5/10/chartex" xmlns:cx5="http://schemas.microsoft.com/office/drawing/2016/5/11/chartex" xmlns:cx6="http://schemas.microsoft.com/office/drawing/2016/5/12/chartex" xmlns:cx7="http://schemas.microsoft.com/office/drawing/2016/5/13/chartex" xmlns:cx8="http://schemas.microsoft.com/office/drawing/2016/5/14/chartex" xmlns:aink="http://schemas.microsoft.com/office/drawing/2016/ink" xmlns:am3d="http://schemas.microsoft.com/office/drawing/2017/model3d" xmlns:w16cid="http://schemas.microsoft.com/office/word/2016/wordml/cid" xmlns:w16se="http://schemas.microsoft.com/office/word/2015/wordml/symex">
+          <mc:Fallback>
             <w:pict>
               <v:line w14:anchorId="32C555F9" id="직선 연결선 18" o:spid="_x0000_s1026" style="position:absolute;left:0;text-align:left;z-index:251684864;visibility:visible;mso-wrap-style:square;mso-width-percent:0;mso-height-percent:0;mso-wrap-distance-left:9pt;mso-wrap-distance-top:0;mso-wrap-distance-right:9pt;mso-wrap-distance-bottom:0;mso-position-horizontal:right;mso-position-horizontal-relative:margin;mso-position-vertical:absolute;mso-position-vertical-relative:text;mso-width-percent:0;mso-height-percent:0;mso-width-relative:margin;mso-height-relative:margin" from="473.35pt,22.25pt" to="997.9pt,25.05pt" o:gfxdata="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" strokecolor="#7030a0" strokeweight="1pt">
                 <v:stroke joinstyle="miter"/>
@@ -681,7 +688,7 @@
         <w:snapToGrid w:val="0"/>
         <w:spacing w:after="0" w:line="16" w:lineRule="atLeast"/>
         <w:rPr>
-          <w:rFonts w:ascii="HY견고딕" w:eastAsia="HY견고딕"/>
+          <w:rFonts w:ascii="HY견고딕" w:eastAsia="HY견고딕" w:hint="eastAsia"/>
           <w:color w:val="000000" w:themeColor="text1"/>
           <w:sz w:val="16"/>
           <w:szCs w:val="16"/>
@@ -705,7 +712,7 @@
         <w:snapToGrid w:val="0"/>
         <w:spacing w:line="16" w:lineRule="atLeast"/>
         <w:rPr>
-          <w:rFonts w:ascii="HY견고딕" w:eastAsia="HY견고딕"/>
+          <w:rFonts w:ascii="HY견고딕" w:eastAsia="HY견고딕" w:hint="eastAsia"/>
           <w:color w:val="7030A0"/>
           <w:sz w:val="30"/>
           <w:szCs w:val="30"/>
@@ -780,7 +787,7 @@
               </wp:anchor>
             </w:drawing>
           </mc:Choice>
-          <mc:Fallback xmlns:cx="http://schemas.microsoft.com/office/drawing/2014/chartex" xmlns:cx1="http://schemas.microsoft.com/office/drawing/2015/9/8/chartex" xmlns:cx2="http://schemas.microsoft.com/office/drawing/2015/10/21/chartex" xmlns:cx3="http://schemas.microsoft.com/office/drawing/2016/5/9/chartex" xmlns:cx4="http://schemas.microsoft.com/office/drawing/2016/5/10/chartex" xmlns:cx5="http://schemas.microsoft.com/office/drawing/2016/5/11/chartex" xmlns:cx6="http://schemas.microsoft.com/office/drawing/2016/5/12/chartex" xmlns:cx7="http://schemas.microsoft.com/office/drawing/2016/5/13/chartex" xmlns:cx8="http://schemas.microsoft.com/office/drawing/2016/5/14/chartex" xmlns:aink="http://schemas.microsoft.com/office/drawing/2016/ink" xmlns:am3d="http://schemas.microsoft.com/office/drawing/2017/model3d" xmlns:w16cid="http://schemas.microsoft.com/office/word/2016/wordml/cid" xmlns:w16se="http://schemas.microsoft.com/office/word/2015/wordml/symex">
+          <mc:Fallback>
             <w:pict>
               <v:line w14:anchorId="14F05D41" id="직선 연결선 19" o:spid="_x0000_s1026" style="position:absolute;left:0;text-align:left;z-index:251686912;visibility:visible;mso-wrap-style:square;mso-width-percent:0;mso-height-percent:0;mso-wrap-distance-left:9pt;mso-wrap-distance-top:0;mso-wrap-distance-right:9pt;mso-wrap-distance-bottom:0;mso-position-horizontal:right;mso-position-horizontal-relative:margin;mso-position-vertical:absolute;mso-position-vertical-relative:text;mso-width-percent:0;mso-height-percent:0;mso-width-relative:margin;mso-height-relative:margin" from="473.35pt,22.25pt" to="997.9pt,25.05pt" o:gfxdata="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" strokecolor="#7030a0" strokeweight="1pt">
                 <v:stroke joinstyle="miter"/>
@@ -819,7 +826,25 @@
           <w:sz w:val="16"/>
           <w:szCs w:val="16"/>
         </w:rPr>
-        <w:t>{{skill_name}}-{{skill_grade}}</w:t>
+        <w:t>Spring</w:t>
+      </w:r>
+      <w:r>
+        <w:rPr>
+          <w:rFonts w:ascii="HY견고딕" w:eastAsia="HY견고딕" w:hint="eastAsia"/>
+          <w:color w:val="000000" w:themeColor="text1"/>
+          <w:sz w:val="16"/>
+          <w:szCs w:val="16"/>
+        </w:rPr>
+        <w:t>-</w:t>
+      </w:r>
+      <w:r>
+        <w:rPr>
+          <w:rFonts w:ascii="HY견고딕" w:eastAsia="HY견고딕"/>
+          <w:color w:val="000000" w:themeColor="text1"/>
+          <w:sz w:val="16"/>
+          <w:szCs w:val="16"/>
+        </w:rPr>
+        <w:t>중</w:t>
       </w:r>
     </w:p>
     <w:p>
@@ -839,21 +864,7 @@
         <w:snapToGrid w:val="0"/>
         <w:spacing w:line="16" w:lineRule="atLeast"/>
         <w:rPr>
-          <w:rFonts w:ascii="HY견고딕" w:eastAsia="HY견고딕"/>
-          <w:color w:val="000000" w:themeColor="text1"/>
-          <w:sz w:val="16"/>
-          <w:szCs w:val="16"/>
-        </w:rPr>
-      </w:pPr>
-      <w:bookmarkStart w:id="0" w:name="_GoBack"/>
-      <w:bookmarkEnd w:id="0"/>
-    </w:p>
-    <w:p>
-      <w:pPr>
-        <w:snapToGrid w:val="0"/>
-        <w:spacing w:line="16" w:lineRule="atLeast"/>
-        <w:rPr>
-          <w:rFonts w:ascii="HY견고딕" w:eastAsia="HY견고딕"/>
+          <w:rFonts w:ascii="HY견고딕" w:eastAsia="HY견고딕" w:hint="eastAsia"/>
           <w:color w:val="7030A0"/>
           <w:sz w:val="30"/>
           <w:szCs w:val="30"/>
@@ -928,7 +939,7 @@
               </wp:anchor>
             </w:drawing>
           </mc:Choice>
-          <mc:Fallback xmlns:cx="http://schemas.microsoft.com/office/drawing/2014/chartex" xmlns:cx1="http://schemas.microsoft.com/office/drawing/2015/9/8/chartex" xmlns:cx2="http://schemas.microsoft.com/office/drawing/2015/10/21/chartex" xmlns:cx3="http://schemas.microsoft.com/office/drawing/2016/5/9/chartex" xmlns:cx4="http://schemas.microsoft.com/office/drawing/2016/5/10/chartex" xmlns:cx5="http://schemas.microsoft.com/office/drawing/2016/5/11/chartex" xmlns:cx6="http://schemas.microsoft.com/office/drawing/2016/5/12/chartex" xmlns:cx7="http://schemas.microsoft.com/office/drawing/2016/5/13/chartex" xmlns:cx8="http://schemas.microsoft.com/office/drawing/2016/5/14/chartex" xmlns:aink="http://schemas.microsoft.com/office/drawing/2016/ink" xmlns:am3d="http://schemas.microsoft.com/office/drawing/2017/model3d" xmlns:w16cid="http://schemas.microsoft.com/office/word/2016/wordml/cid" xmlns:w16se="http://schemas.microsoft.com/office/word/2015/wordml/symex">
+          <mc:Fallback>
             <w:pict>
               <v:line w14:anchorId="204A0B8E" id="직선 연결선 20" o:spid="_x0000_s1026" style="position:absolute;left:0;text-align:left;z-index:251688960;visibility:visible;mso-wrap-style:square;mso-width-percent:0;mso-height-percent:0;mso-wrap-distance-left:9pt;mso-wrap-distance-top:0;mso-wrap-distance-right:9pt;mso-wrap-distance-bottom:0;mso-position-horizontal:right;mso-position-horizontal-relative:margin;mso-position-vertical:absolute;mso-position-vertical-relative:text;mso-width-percent:0;mso-height-percent:0;mso-width-relative:margin;mso-height-relative:margin" from="473.35pt,22.25pt" to="997.9pt,25.05pt" o:gfxdata="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" strokecolor="#7030a0" strokeweight="1pt">
                 <v:stroke joinstyle="miter"/>
@@ -1052,7 +1063,7 @@
         <w:snapToGrid w:val="0"/>
         <w:spacing w:line="16" w:lineRule="atLeast"/>
         <w:rPr>
-          <w:rFonts w:ascii="HY견고딕" w:eastAsia="HY견고딕"/>
+          <w:rFonts w:ascii="HY견고딕" w:eastAsia="HY견고딕" w:hint="eastAsia"/>
           <w:color w:val="7030A0"/>
           <w:sz w:val="30"/>
           <w:szCs w:val="30"/>
@@ -1127,7 +1138,7 @@
               </wp:anchor>
             </w:drawing>
           </mc:Choice>
-          <mc:Fallback xmlns:cx="http://schemas.microsoft.com/office/drawing/2014/chartex" xmlns:cx1="http://schemas.microsoft.com/office/drawing/2015/9/8/chartex" xmlns:cx2="http://schemas.microsoft.com/office/drawing/2015/10/21/chartex" xmlns:cx3="http://schemas.microsoft.com/office/drawing/2016/5/9/chartex" xmlns:cx4="http://schemas.microsoft.com/office/drawing/2016/5/10/chartex" xmlns:cx5="http://schemas.microsoft.com/office/drawing/2016/5/11/chartex" xmlns:cx6="http://schemas.microsoft.com/office/drawing/2016/5/12/chartex" xmlns:cx7="http://schemas.microsoft.com/office/drawing/2016/5/13/chartex" xmlns:cx8="http://schemas.microsoft.com/office/drawing/2016/5/14/chartex" xmlns:aink="http://schemas.microsoft.com/office/drawing/2016/ink" xmlns:am3d="http://schemas.microsoft.com/office/drawing/2017/model3d" xmlns:w16cid="http://schemas.microsoft.com/office/word/2016/wordml/cid" xmlns:w16se="http://schemas.microsoft.com/office/word/2015/wordml/symex">
+          <mc:Fallback>
             <w:pict>
               <v:line w14:anchorId="7E02AC51" id="직선 연결선 22" o:spid="_x0000_s1026" style="position:absolute;left:0;text-align:left;z-index:251691008;visibility:visible;mso-wrap-style:square;mso-width-percent:0;mso-height-percent:0;mso-wrap-distance-left:9pt;mso-wrap-distance-top:0;mso-wrap-distance-right:9pt;mso-wrap-distance-bottom:0;mso-position-horizontal:right;mso-position-horizontal-relative:margin;mso-position-vertical:absolute;mso-position-vertical-relative:text;mso-width-percent:0;mso-height-percent:0;mso-width-relative:margin;mso-height-relative:margin" from="473.35pt,22.25pt" to="997.9pt,25.05pt" o:gfxdata="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" strokecolor="#7030a0" strokeweight="1pt">
                 <v:stroke joinstyle="miter"/>
@@ -1306,7 +1317,7 @@
         <w:snapToGrid w:val="0"/>
         <w:spacing w:line="16" w:lineRule="atLeast"/>
         <w:rPr>
-          <w:rFonts w:ascii="HY견고딕" w:eastAsia="HY견고딕"/>
+          <w:rFonts w:ascii="HY견고딕" w:eastAsia="HY견고딕" w:hint="eastAsia"/>
           <w:color w:val="7030A0"/>
           <w:sz w:val="30"/>
           <w:szCs w:val="30"/>
@@ -1381,7 +1392,7 @@
               </wp:anchor>
             </w:drawing>
           </mc:Choice>
-          <mc:Fallback xmlns:cx="http://schemas.microsoft.com/office/drawing/2014/chartex" xmlns:cx1="http://schemas.microsoft.com/office/drawing/2015/9/8/chartex" xmlns:cx2="http://schemas.microsoft.com/office/drawing/2015/10/21/chartex" xmlns:cx3="http://schemas.microsoft.com/office/drawing/2016/5/9/chartex" xmlns:cx4="http://schemas.microsoft.com/office/drawing/2016/5/10/chartex" xmlns:cx5="http://schemas.microsoft.com/office/drawing/2016/5/11/chartex" xmlns:cx6="http://schemas.microsoft.com/office/drawing/2016/5/12/chartex" xmlns:cx7="http://schemas.microsoft.com/office/drawing/2016/5/13/chartex" xmlns:cx8="http://schemas.microsoft.com/office/drawing/2016/5/14/chartex" xmlns:aink="http://schemas.microsoft.com/office/drawing/2016/ink" xmlns:am3d="http://schemas.microsoft.com/office/drawing/2017/model3d" xmlns:w16cid="http://schemas.microsoft.com/office/word/2016/wordml/cid" xmlns:w16se="http://schemas.microsoft.com/office/word/2015/wordml/symex">
+          <mc:Fallback>
             <w:pict>
               <v:line w14:anchorId="1DA57CCB" id="직선 연결선 23" o:spid="_x0000_s1026" style="position:absolute;left:0;text-align:left;z-index:251693056;visibility:visible;mso-wrap-style:square;mso-width-percent:0;mso-height-percent:0;mso-wrap-distance-left:9pt;mso-wrap-distance-top:0;mso-wrap-distance-right:9pt;mso-wrap-distance-bottom:0;mso-position-horizontal:right;mso-position-horizontal-relative:margin;mso-position-vertical:absolute;mso-position-vertical-relative:text;mso-width-percent:0;mso-height-percent:0;mso-width-relative:margin;mso-height-relative:margin" from="473.35pt,22.25pt" to="997.9pt,25.05pt" o:gfxdata="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" strokecolor="#7030a0" strokeweight="1pt">
                 <v:stroke joinstyle="miter"/>
@@ -1728,6 +1739,7 @@
           <w:szCs w:val="16"/>
         </w:rPr>
       </w:pPr>
+      <w:proofErr w:type="gramStart"/>
       <w:r>
         <w:rPr>
           <w:rFonts w:ascii="HY견고딕" w:eastAsia="HY견고딕" w:hint="eastAsia"/>
@@ -1735,7 +1747,6 @@
           <w:sz w:val="16"/>
           <w:szCs w:val="16"/>
         </w:rPr>
-        <w:lastRenderedPageBreak/>
         <w:t>전공</w:t>
       </w:r>
       <w:r>
@@ -1745,7 +1756,17 @@
           <w:sz w:val="16"/>
           <w:szCs w:val="16"/>
         </w:rPr>
-        <w:t xml:space="preserve"> : </w:t>
+        <w:t xml:space="preserve"> :</w:t>
+      </w:r>
+      <w:proofErr w:type="gramEnd"/>
+      <w:r>
+        <w:rPr>
+          <w:rFonts w:ascii="HY견고딕" w:eastAsia="HY견고딕"/>
+          <w:color w:val="000000" w:themeColor="text1"/>
+          <w:sz w:val="16"/>
+          <w:szCs w:val="16"/>
+        </w:rPr>
+        <w:t xml:space="preserve"> </w:t>
       </w:r>
       <w:r>
         <w:rPr>
@@ -1837,7 +1858,7 @@
         <w:snapToGrid w:val="0"/>
         <w:spacing w:line="16" w:lineRule="atLeast"/>
         <w:rPr>
-          <w:rFonts w:ascii="HY견고딕" w:eastAsia="HY견고딕"/>
+          <w:rFonts w:ascii="HY견고딕" w:eastAsia="HY견고딕" w:hint="eastAsia"/>
           <w:color w:val="7030A0"/>
           <w:sz w:val="30"/>
           <w:szCs w:val="30"/>
@@ -1912,7 +1933,7 @@
               </wp:anchor>
             </w:drawing>
           </mc:Choice>
-          <mc:Fallback xmlns:cx="http://schemas.microsoft.com/office/drawing/2014/chartex" xmlns:cx1="http://schemas.microsoft.com/office/drawing/2015/9/8/chartex" xmlns:cx2="http://schemas.microsoft.com/office/drawing/2015/10/21/chartex" xmlns:cx3="http://schemas.microsoft.com/office/drawing/2016/5/9/chartex" xmlns:cx4="http://schemas.microsoft.com/office/drawing/2016/5/10/chartex" xmlns:cx5="http://schemas.microsoft.com/office/drawing/2016/5/11/chartex" xmlns:cx6="http://schemas.microsoft.com/office/drawing/2016/5/12/chartex" xmlns:cx7="http://schemas.microsoft.com/office/drawing/2016/5/13/chartex" xmlns:cx8="http://schemas.microsoft.com/office/drawing/2016/5/14/chartex" xmlns:aink="http://schemas.microsoft.com/office/drawing/2016/ink" xmlns:am3d="http://schemas.microsoft.com/office/drawing/2017/model3d" xmlns:w16cid="http://schemas.microsoft.com/office/word/2016/wordml/cid" xmlns:w16se="http://schemas.microsoft.com/office/word/2015/wordml/symex">
+          <mc:Fallback>
             <w:pict>
               <v:line w14:anchorId="6A47D25F" id="직선 연결선 24" o:spid="_x0000_s1026" style="position:absolute;left:0;text-align:left;z-index:251695104;visibility:visible;mso-wrap-style:square;mso-width-percent:0;mso-height-percent:0;mso-wrap-distance-left:9pt;mso-wrap-distance-top:0;mso-wrap-distance-right:9pt;mso-wrap-distance-bottom:0;mso-position-horizontal:right;mso-position-horizontal-relative:margin;mso-position-vertical:absolute;mso-position-vertical-relative:text;mso-width-percent:0;mso-height-percent:0;mso-width-relative:margin;mso-height-relative:margin" from="473.35pt,22.25pt" to="997.9pt,25.05pt" o:gfxdata="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" strokecolor="#7030a0" strokeweight="1pt">
                 <v:stroke joinstyle="miter"/>
@@ -2117,7 +2138,7 @@
         <w:snapToGrid w:val="0"/>
         <w:spacing w:line="16" w:lineRule="atLeast"/>
         <w:rPr>
-          <w:rFonts w:ascii="HY견고딕" w:eastAsia="HY견고딕"/>
+          <w:rFonts w:ascii="HY견고딕" w:eastAsia="HY견고딕" w:hint="eastAsia"/>
           <w:color w:val="7030A0"/>
           <w:sz w:val="30"/>
           <w:szCs w:val="30"/>
@@ -2192,7 +2213,7 @@
               </wp:anchor>
             </w:drawing>
           </mc:Choice>
-          <mc:Fallback xmlns:cx="http://schemas.microsoft.com/office/drawing/2014/chartex" xmlns:cx1="http://schemas.microsoft.com/office/drawing/2015/9/8/chartex" xmlns:cx2="http://schemas.microsoft.com/office/drawing/2015/10/21/chartex" xmlns:cx3="http://schemas.microsoft.com/office/drawing/2016/5/9/chartex" xmlns:cx4="http://schemas.microsoft.com/office/drawing/2016/5/10/chartex" xmlns:cx5="http://schemas.microsoft.com/office/drawing/2016/5/11/chartex" xmlns:cx6="http://schemas.microsoft.com/office/drawing/2016/5/12/chartex" xmlns:cx7="http://schemas.microsoft.com/office/drawing/2016/5/13/chartex" xmlns:cx8="http://schemas.microsoft.com/office/drawing/2016/5/14/chartex" xmlns:aink="http://schemas.microsoft.com/office/drawing/2016/ink" xmlns:am3d="http://schemas.microsoft.com/office/drawing/2017/model3d" xmlns:w16cid="http://schemas.microsoft.com/office/word/2016/wordml/cid" xmlns:w16se="http://schemas.microsoft.com/office/word/2015/wordml/symex">
+          <mc:Fallback>
             <w:pict>
               <v:line w14:anchorId="57EE5DB5" id="직선 연결선 25" o:spid="_x0000_s1026" style="position:absolute;left:0;text-align:left;z-index:251697152;visibility:visible;mso-wrap-style:square;mso-width-percent:0;mso-height-percent:0;mso-wrap-distance-left:9pt;mso-wrap-distance-top:0;mso-wrap-distance-right:9pt;mso-wrap-distance-bottom:0;mso-position-horizontal:right;mso-position-horizontal-relative:margin;mso-position-vertical:absolute;mso-position-vertical-relative:text;mso-width-percent:0;mso-height-percent:0;mso-width-relative:margin;mso-height-relative:margin" from="473.35pt,22.25pt" to="997.9pt,25.05pt" o:gfxdata="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" strokecolor="#7030a0" strokeweight="1pt">
                 <v:stroke joinstyle="miter"/>
@@ -2361,7 +2382,7 @@
         <w:snapToGrid w:val="0"/>
         <w:spacing w:line="16" w:lineRule="atLeast"/>
         <w:rPr>
-          <w:rFonts w:ascii="HY견고딕" w:eastAsia="HY견고딕"/>
+          <w:rFonts w:ascii="HY견고딕" w:eastAsia="HY견고딕" w:hint="eastAsia"/>
           <w:color w:val="7030A0"/>
           <w:sz w:val="30"/>
           <w:szCs w:val="30"/>
@@ -2436,7 +2457,7 @@
               </wp:anchor>
             </w:drawing>
           </mc:Choice>
-          <mc:Fallback xmlns:cx="http://schemas.microsoft.com/office/drawing/2014/chartex" xmlns:cx1="http://schemas.microsoft.com/office/drawing/2015/9/8/chartex" xmlns:cx2="http://schemas.microsoft.com/office/drawing/2015/10/21/chartex" xmlns:cx3="http://schemas.microsoft.com/office/drawing/2016/5/9/chartex" xmlns:cx4="http://schemas.microsoft.com/office/drawing/2016/5/10/chartex" xmlns:cx5="http://schemas.microsoft.com/office/drawing/2016/5/11/chartex" xmlns:cx6="http://schemas.microsoft.com/office/drawing/2016/5/12/chartex" xmlns:cx7="http://schemas.microsoft.com/office/drawing/2016/5/13/chartex" xmlns:cx8="http://schemas.microsoft.com/office/drawing/2016/5/14/chartex" xmlns:aink="http://schemas.microsoft.com/office/drawing/2016/ink" xmlns:am3d="http://schemas.microsoft.com/office/drawing/2017/model3d" xmlns:w16cid="http://schemas.microsoft.com/office/word/2016/wordml/cid" xmlns:w16se="http://schemas.microsoft.com/office/word/2015/wordml/symex">
+          <mc:Fallback>
             <w:pict>
               <v:line w14:anchorId="702BA336" id="직선 연결선 26" o:spid="_x0000_s1026" style="position:absolute;left:0;text-align:left;z-index:251699200;visibility:visible;mso-wrap-style:square;mso-width-percent:0;mso-height-percent:0;mso-wrap-distance-left:9pt;mso-wrap-distance-top:0;mso-wrap-distance-right:9pt;mso-wrap-distance-bottom:0;mso-position-horizontal:right;mso-position-horizontal-relative:margin;mso-position-vertical:absolute;mso-position-vertical-relative:text;mso-width-percent:0;mso-height-percent:0;mso-width-relative:margin;mso-height-relative:margin" from="473.35pt,22.25pt" to="997.9pt,25.05pt" o:gfxdata="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" strokecolor="#7030a0" strokeweight="1pt">
                 <v:stroke joinstyle="miter"/>
@@ -2569,7 +2590,7 @@
         <w:snapToGrid w:val="0"/>
         <w:spacing w:line="16" w:lineRule="atLeast"/>
         <w:rPr>
-          <w:rFonts w:ascii="HY견고딕" w:eastAsia="HY견고딕"/>
+          <w:rFonts w:ascii="HY견고딕" w:eastAsia="HY견고딕" w:hint="eastAsia"/>
           <w:color w:val="7030A0"/>
           <w:sz w:val="30"/>
           <w:szCs w:val="30"/>
@@ -2644,7 +2665,7 @@
               </wp:anchor>
             </w:drawing>
           </mc:Choice>
-          <mc:Fallback xmlns:cx="http://schemas.microsoft.com/office/drawing/2014/chartex" xmlns:cx1="http://schemas.microsoft.com/office/drawing/2015/9/8/chartex" xmlns:cx2="http://schemas.microsoft.com/office/drawing/2015/10/21/chartex" xmlns:cx3="http://schemas.microsoft.com/office/drawing/2016/5/9/chartex" xmlns:cx4="http://schemas.microsoft.com/office/drawing/2016/5/10/chartex" xmlns:cx5="http://schemas.microsoft.com/office/drawing/2016/5/11/chartex" xmlns:cx6="http://schemas.microsoft.com/office/drawing/2016/5/12/chartex" xmlns:cx7="http://schemas.microsoft.com/office/drawing/2016/5/13/chartex" xmlns:cx8="http://schemas.microsoft.com/office/drawing/2016/5/14/chartex" xmlns:aink="http://schemas.microsoft.com/office/drawing/2016/ink" xmlns:am3d="http://schemas.microsoft.com/office/drawing/2017/model3d" xmlns:w16cid="http://schemas.microsoft.com/office/word/2016/wordml/cid" xmlns:w16se="http://schemas.microsoft.com/office/word/2015/wordml/symex">
+          <mc:Fallback>
             <w:pict>
               <v:line w14:anchorId="71B05DA1" id="직선 연결선 27" o:spid="_x0000_s1026" style="position:absolute;left:0;text-align:left;z-index:251701248;visibility:visible;mso-wrap-style:square;mso-width-percent:0;mso-height-percent:0;mso-wrap-distance-left:9pt;mso-wrap-distance-top:0;mso-wrap-distance-right:9pt;mso-wrap-distance-bottom:0;mso-position-horizontal:right;mso-position-horizontal-relative:margin;mso-position-vertical:absolute;mso-position-vertical-relative:text;mso-width-percent:0;mso-height-percent:0;mso-width-relative:margin;mso-height-relative:margin" from="473.35pt,22.25pt" to="997.9pt,25.05pt" o:gfxdata="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" strokecolor="#7030a0" strokeweight="1pt">
                 <v:stroke joinstyle="miter"/>
@@ -2764,7 +2785,7 @@
         <w:snapToGrid w:val="0"/>
         <w:spacing w:line="16" w:lineRule="atLeast"/>
         <w:rPr>
-          <w:rFonts w:ascii="HY견고딕" w:eastAsia="HY견고딕"/>
+          <w:rFonts w:ascii="HY견고딕" w:eastAsia="HY견고딕" w:hint="eastAsia"/>
           <w:color w:val="7030A0"/>
           <w:sz w:val="30"/>
           <w:szCs w:val="30"/>
@@ -2839,7 +2860,7 @@
               </wp:anchor>
             </w:drawing>
           </mc:Choice>
-          <mc:Fallback xmlns:cx="http://schemas.microsoft.com/office/drawing/2014/chartex" xmlns:cx1="http://schemas.microsoft.com/office/drawing/2015/9/8/chartex" xmlns:cx2="http://schemas.microsoft.com/office/drawing/2015/10/21/chartex" xmlns:cx3="http://schemas.microsoft.com/office/drawing/2016/5/9/chartex" xmlns:cx4="http://schemas.microsoft.com/office/drawing/2016/5/10/chartex" xmlns:cx5="http://schemas.microsoft.com/office/drawing/2016/5/11/chartex" xmlns:cx6="http://schemas.microsoft.com/office/drawing/2016/5/12/chartex" xmlns:cx7="http://schemas.microsoft.com/office/drawing/2016/5/13/chartex" xmlns:cx8="http://schemas.microsoft.com/office/drawing/2016/5/14/chartex" xmlns:aink="http://schemas.microsoft.com/office/drawing/2016/ink" xmlns:am3d="http://schemas.microsoft.com/office/drawing/2017/model3d" xmlns:w16cid="http://schemas.microsoft.com/office/word/2016/wordml/cid" xmlns:w16se="http://schemas.microsoft.com/office/word/2015/wordml/symex">
+          <mc:Fallback>
             <w:pict>
               <v:line w14:anchorId="4823B93C" id="직선 연결선 28" o:spid="_x0000_s1026" style="position:absolute;left:0;text-align:left;z-index:251703296;visibility:visible;mso-wrap-style:square;mso-width-percent:0;mso-height-percent:0;mso-wrap-distance-left:9pt;mso-wrap-distance-top:0;mso-wrap-distance-right:9pt;mso-wrap-distance-bottom:0;mso-position-horizontal:right;mso-position-horizontal-relative:margin;mso-position-vertical:absolute;mso-position-vertical-relative:text;mso-width-percent:0;mso-height-percent:0;mso-width-relative:margin;mso-height-relative:margin" from="473.35pt,22.25pt" to="997.9pt,25.05pt" o:gfxdata="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" strokecolor="#7030a0" strokeweight="1pt">
                 <v:stroke joinstyle="miter"/>
@@ -3001,7 +3022,7 @@
 </file>
 
 <file path=word/endnotes.xml><?xml version="1.0" encoding="utf-8"?>
-<w:endnotes xmlns:wpc="http://schemas.microsoft.com/office/word/2010/wordprocessingCanvas" xmlns:mc="http://schemas.openxmlformats.org/markup-compatibility/2006" xmlns:o="urn:schemas-microsoft-com:office:office" xmlns:r="http://schemas.openxmlformats.org/officeDocument/2006/relationships" xmlns:m="http://schemas.openxmlformats.org/officeDocument/2006/math" xmlns:v="urn:schemas-microsoft-com:vml" xmlns:wp14="http://schemas.microsoft.com/office/word/2010/wordprocessingDrawing" xmlns:wp="http://schemas.openxmlformats.org/drawingml/2006/wordprocessingDrawing" xmlns:w10="urn:schemas-microsoft-com:office:word" xmlns:w="http://schemas.openxmlformats.org/wordprocessingml/2006/main" xmlns:w14="http://schemas.microsoft.com/office/word/2010/wordml" xmlns:w15="http://schemas.microsoft.com/office/word/2012/wordml" xmlns:wpg="http://schemas.microsoft.com/office/word/2010/wordprocessingGroup" xmlns:wpi="http://schemas.microsoft.com/office/word/2010/wordprocessingInk" xmlns:wne="http://schemas.microsoft.com/office/word/2006/wordml" xmlns:wps="http://schemas.microsoft.com/office/word/2010/wordprocessingShape" mc:Ignorable="w14 w15 wp14">
+<w:endnotes xmlns:wpc="http://schemas.microsoft.com/office/word/2010/wordprocessingCanvas" xmlns:cx="http://schemas.microsoft.com/office/drawing/2014/chartex" xmlns:cx1="http://schemas.microsoft.com/office/drawing/2015/9/8/chartex" xmlns:cx2="http://schemas.microsoft.com/office/drawing/2015/10/21/chartex" xmlns:cx3="http://schemas.microsoft.com/office/drawing/2016/5/9/chartex" xmlns:cx4="http://schemas.microsoft.com/office/drawing/2016/5/10/chartex" xmlns:cx5="http://schemas.microsoft.com/office/drawing/2016/5/11/chartex" xmlns:cx6="http://schemas.microsoft.com/office/drawing/2016/5/12/chartex" xmlns:cx7="http://schemas.microsoft.com/office/drawing/2016/5/13/chartex" xmlns:cx8="http://schemas.microsoft.com/office/drawing/2016/5/14/chartex" xmlns:mc="http://schemas.openxmlformats.org/markup-compatibility/2006" xmlns:aink="http://schemas.microsoft.com/office/drawing/2016/ink" xmlns:am3d="http://schemas.microsoft.com/office/drawing/2017/model3d" xmlns:o="urn:schemas-microsoft-com:office:office" xmlns:r="http://schemas.openxmlformats.org/officeDocument/2006/relationships" xmlns:m="http://schemas.openxmlformats.org/officeDocument/2006/math" xmlns:v="urn:schemas-microsoft-com:vml" xmlns:wp14="http://schemas.microsoft.com/office/word/2010/wordprocessingDrawing" xmlns:wp="http://schemas.openxmlformats.org/drawingml/2006/wordprocessingDrawing" xmlns:w10="urn:schemas-microsoft-com:office:word" xmlns:w="http://schemas.openxmlformats.org/wordprocessingml/2006/main" xmlns:w14="http://schemas.microsoft.com/office/word/2010/wordml" xmlns:w15="http://schemas.microsoft.com/office/word/2012/wordml" xmlns:w16cid="http://schemas.microsoft.com/office/word/2016/wordml/cid" xmlns:w16se="http://schemas.microsoft.com/office/word/2015/wordml/symex" xmlns:wpg="http://schemas.microsoft.com/office/word/2010/wordprocessingGroup" xmlns:wpi="http://schemas.microsoft.com/office/word/2010/wordprocessingInk" xmlns:wne="http://schemas.microsoft.com/office/word/2006/wordml" xmlns:wps="http://schemas.microsoft.com/office/word/2010/wordprocessingShape" mc:Ignorable="w14 w15 w16se w16cid wp14">
   <w:endnote w:type="separator" w:id="-1">
     <w:p>
       <w:pPr>
@@ -3026,7 +3047,7 @@
 </file>
 
 <file path=word/footnotes.xml><?xml version="1.0" encoding="utf-8"?>
-<w:footnotes xmlns:wpc="http://schemas.microsoft.com/office/word/2010/wordprocessingCanvas" xmlns:mc="http://schemas.openxmlformats.org/markup-compatibility/2006" xmlns:o="urn:schemas-microsoft-com:office:office" xmlns:r="http://schemas.openxmlformats.org/officeDocument/2006/relationships" xmlns:m="http://schemas.openxmlformats.org/officeDocument/2006/math" xmlns:v="urn:schemas-microsoft-com:vml" xmlns:wp14="http://schemas.microsoft.com/office/word/2010/wordprocessingDrawing" xmlns:wp="http://schemas.openxmlformats.org/drawingml/2006/wordprocessingDrawing" xmlns:w10="urn:schemas-microsoft-com:office:word" xmlns:w="http://schemas.openxmlformats.org/wordprocessingml/2006/main" xmlns:w14="http://schemas.microsoft.com/office/word/2010/wordml" xmlns:w15="http://schemas.microsoft.com/office/word/2012/wordml" xmlns:wpg="http://schemas.microsoft.com/office/word/2010/wordprocessingGroup" xmlns:wpi="http://schemas.microsoft.com/office/word/2010/wordprocessingInk" xmlns:wne="http://schemas.microsoft.com/office/word/2006/wordml" xmlns:wps="http://schemas.microsoft.com/office/word/2010/wordprocessingShape" mc:Ignorable="w14 w15 wp14">
+<w:footnotes xmlns:wpc="http://schemas.microsoft.com/office/word/2010/wordprocessingCanvas" xmlns:cx="http://schemas.microsoft.com/office/drawing/2014/chartex" xmlns:cx1="http://schemas.microsoft.com/office/drawing/2015/9/8/chartex" xmlns:cx2="http://schemas.microsoft.com/office/drawing/2015/10/21/chartex" xmlns:cx3="http://schemas.microsoft.com/office/drawing/2016/5/9/chartex" xmlns:cx4="http://schemas.microsoft.com/office/drawing/2016/5/10/chartex" xmlns:cx5="http://schemas.microsoft.com/office/drawing/2016/5/11/chartex" xmlns:cx6="http://schemas.microsoft.com/office/drawing/2016/5/12/chartex" xmlns:cx7="http://schemas.microsoft.com/office/drawing/2016/5/13/chartex" xmlns:cx8="http://schemas.microsoft.com/office/drawing/2016/5/14/chartex" xmlns:mc="http://schemas.openxmlformats.org/markup-compatibility/2006" xmlns:aink="http://schemas.microsoft.com/office/drawing/2016/ink" xmlns:am3d="http://schemas.microsoft.com/office/drawing/2017/model3d" xmlns:o="urn:schemas-microsoft-com:office:office" xmlns:r="http://schemas.openxmlformats.org/officeDocument/2006/relationships" xmlns:m="http://schemas.openxmlformats.org/officeDocument/2006/math" xmlns:v="urn:schemas-microsoft-com:vml" xmlns:wp14="http://schemas.microsoft.com/office/word/2010/wordprocessingDrawing" xmlns:wp="http://schemas.openxmlformats.org/drawingml/2006/wordprocessingDrawing" xmlns:w10="urn:schemas-microsoft-com:office:word" xmlns:w="http://schemas.openxmlformats.org/wordprocessingml/2006/main" xmlns:w14="http://schemas.microsoft.com/office/word/2010/wordml" xmlns:w15="http://schemas.microsoft.com/office/word/2012/wordml" xmlns:w16cid="http://schemas.microsoft.com/office/word/2016/wordml/cid" xmlns:w16se="http://schemas.microsoft.com/office/word/2015/wordml/symex" xmlns:wpg="http://schemas.microsoft.com/office/word/2010/wordprocessingGroup" xmlns:wpi="http://schemas.microsoft.com/office/word/2010/wordprocessingInk" xmlns:wne="http://schemas.microsoft.com/office/word/2006/wordml" xmlns:wps="http://schemas.microsoft.com/office/word/2010/wordprocessingShape" mc:Ignorable="w14 w15 w16se w16cid wp14">
   <w:footnote w:type="separator" w:id="-1">
     <w:p>
       <w:pPr>
@@ -3051,8 +3072,8 @@
 </file>
 
 <file path=word/numbering.xml><?xml version="1.0" encoding="utf-8"?>
-<w:numbering xmlns:wpc="http://schemas.microsoft.com/office/word/2010/wordprocessingCanvas" xmlns:mc="http://schemas.openxmlformats.org/markup-compatibility/2006" xmlns:o="urn:schemas-microsoft-com:office:office" xmlns:r="http://schemas.openxmlformats.org/officeDocument/2006/relationships" xmlns:m="http://schemas.openxmlformats.org/officeDocument/2006/math" xmlns:v="urn:schemas-microsoft-com:vml" xmlns:wp14="http://schemas.microsoft.com/office/word/2010/wordprocessingDrawing" xmlns:wp="http://schemas.openxmlformats.org/drawingml/2006/wordprocessingDrawing" xmlns:w10="urn:schemas-microsoft-com:office:word" xmlns:w="http://schemas.openxmlformats.org/wordprocessingml/2006/main" xmlns:w14="http://schemas.microsoft.com/office/word/2010/wordml" xmlns:w15="http://schemas.microsoft.com/office/word/2012/wordml" xmlns:wpg="http://schemas.microsoft.com/office/word/2010/wordprocessingGroup" xmlns:wpi="http://schemas.microsoft.com/office/word/2010/wordprocessingInk" xmlns:wne="http://schemas.microsoft.com/office/word/2006/wordml" xmlns:wps="http://schemas.microsoft.com/office/word/2010/wordprocessingShape" mc:Ignorable="w14 w15 wp14">
-  <w:abstractNum w:abstractNumId="0">
+<w:numbering xmlns:wpc="http://schemas.microsoft.com/office/word/2010/wordprocessingCanvas" xmlns:cx="http://schemas.microsoft.com/office/drawing/2014/chartex" xmlns:cx1="http://schemas.microsoft.com/office/drawing/2015/9/8/chartex" xmlns:cx2="http://schemas.microsoft.com/office/drawing/2015/10/21/chartex" xmlns:cx3="http://schemas.microsoft.com/office/drawing/2016/5/9/chartex" xmlns:cx4="http://schemas.microsoft.com/office/drawing/2016/5/10/chartex" xmlns:cx5="http://schemas.microsoft.com/office/drawing/2016/5/11/chartex" xmlns:cx6="http://schemas.microsoft.com/office/drawing/2016/5/12/chartex" xmlns:cx7="http://schemas.microsoft.com/office/drawing/2016/5/13/chartex" xmlns:cx8="http://schemas.microsoft.com/office/drawing/2016/5/14/chartex" xmlns:mc="http://schemas.openxmlformats.org/markup-compatibility/2006" xmlns:aink="http://schemas.microsoft.com/office/drawing/2016/ink" xmlns:am3d="http://schemas.microsoft.com/office/drawing/2017/model3d" xmlns:o="urn:schemas-microsoft-com:office:office" xmlns:r="http://schemas.openxmlformats.org/officeDocument/2006/relationships" xmlns:m="http://schemas.openxmlformats.org/officeDocument/2006/math" xmlns:v="urn:schemas-microsoft-com:vml" xmlns:wp14="http://schemas.microsoft.com/office/word/2010/wordprocessingDrawing" xmlns:wp="http://schemas.openxmlformats.org/drawingml/2006/wordprocessingDrawing" xmlns:w10="urn:schemas-microsoft-com:office:word" xmlns:w="http://schemas.openxmlformats.org/wordprocessingml/2006/main" xmlns:w14="http://schemas.microsoft.com/office/word/2010/wordml" xmlns:w15="http://schemas.microsoft.com/office/word/2012/wordml" xmlns:w16cid="http://schemas.microsoft.com/office/word/2016/wordml/cid" xmlns:w16se="http://schemas.microsoft.com/office/word/2015/wordml/symex" xmlns:wpg="http://schemas.microsoft.com/office/word/2010/wordprocessingGroup" xmlns:wpi="http://schemas.microsoft.com/office/word/2010/wordprocessingInk" xmlns:wne="http://schemas.microsoft.com/office/word/2006/wordml" xmlns:wps="http://schemas.microsoft.com/office/word/2010/wordprocessingShape" mc:Ignorable="w14 w15 w16se w16cid wp14">
+  <w:abstractNum w:abstractNumId="0" w15:restartNumberingAfterBreak="0">
     <w:nsid w:val="59487749"/>
     <w:multiLevelType w:val="hybridMultilevel"/>
     <w:tmpl w:val="111A728C"/>
@@ -3171,7 +3192,7 @@
 </file>
 
 <file path=word/styles.xml><?xml version="1.0" encoding="utf-8"?>
-<w:styles xmlns:mc="http://schemas.openxmlformats.org/markup-compatibility/2006" xmlns:r="http://schemas.openxmlformats.org/officeDocument/2006/relationships" xmlns:w="http://schemas.openxmlformats.org/wordprocessingml/2006/main" xmlns:w14="http://schemas.microsoft.com/office/word/2010/wordml" xmlns:w15="http://schemas.microsoft.com/office/word/2012/wordml" mc:Ignorable="w14 w15">
+<w:styles xmlns:mc="http://schemas.openxmlformats.org/markup-compatibility/2006" xmlns:r="http://schemas.openxmlformats.org/officeDocument/2006/relationships" xmlns:w="http://schemas.openxmlformats.org/wordprocessingml/2006/main" xmlns:w14="http://schemas.microsoft.com/office/word/2010/wordml" xmlns:w15="http://schemas.microsoft.com/office/word/2012/wordml" xmlns:w16cid="http://schemas.microsoft.com/office/word/2016/wordml/cid" xmlns:w16se="http://schemas.microsoft.com/office/word/2015/wordml/symex" mc:Ignorable="w14 w15 w16se w16cid">
   <w:docDefaults>
     <w:rPrDefault>
       <w:rPr>
@@ -3188,7 +3209,7 @@
       </w:pPr>
     </w:pPrDefault>
   </w:docDefaults>
-  <w:latentStyles w:defLockedState="0" w:defUIPriority="99" w:defSemiHidden="0" w:defUnhideWhenUsed="0" w:defQFormat="0" w:count="371">
+  <w:latentStyles w:defLockedState="0" w:defUIPriority="99" w:defSemiHidden="0" w:defUnhideWhenUsed="0" w:defQFormat="0" w:count="377">
     <w:lsdException w:name="Normal" w:uiPriority="0" w:qFormat="1"/>
     <w:lsdException w:name="heading 1" w:uiPriority="9" w:qFormat="1"/>
     <w:lsdException w:name="heading 2" w:semiHidden="1" w:uiPriority="9" w:unhideWhenUsed="1" w:qFormat="1"/>
@@ -3560,6 +3581,12 @@
     <w:lsdException w:name="List Table 5 Dark Accent 6" w:uiPriority="50"/>
     <w:lsdException w:name="List Table 6 Colorful Accent 6" w:uiPriority="51"/>
     <w:lsdException w:name="List Table 7 Colorful Accent 6" w:uiPriority="52"/>
+    <w:lsdException w:name="Mention" w:semiHidden="1" w:unhideWhenUsed="1"/>
+    <w:lsdException w:name="Smart Hyperlink" w:semiHidden="1" w:unhideWhenUsed="1"/>
+    <w:lsdException w:name="Hashtag" w:semiHidden="1" w:unhideWhenUsed="1"/>
+    <w:lsdException w:name="Unresolved Mention" w:semiHidden="1" w:unhideWhenUsed="1"/>
+    <w:lsdException w:name="Smart Link" w:semiHidden="1" w:unhideWhenUsed="1"/>
+    <w:lsdException w:name="Smart Link Error" w:semiHidden="1" w:unhideWhenUsed="1"/>
   </w:latentStyles>
   <w:style w:type="paragraph" w:default="1" w:styleId="a">
     <w:name w:val="Normal"/>
@@ -3671,7 +3698,7 @@
       <w:u w:val="single"/>
     </w:rPr>
   </w:style>
-  <w:style w:type="character" w:customStyle="1" w:styleId="UnresolvedMention">
+  <w:style w:type="character" w:styleId="a7">
     <w:name w:val="Unresolved Mention"/>
     <w:basedOn w:val="a0"/>
     <w:uiPriority w:val="99"/>
@@ -3683,7 +3710,7 @@
       <w:shd w:val="clear" w:color="auto" w:fill="E1DFDD"/>
     </w:rPr>
   </w:style>
-  <w:style w:type="paragraph" w:styleId="a7">
+  <w:style w:type="paragraph" w:styleId="a8">
     <w:name w:val="List Paragraph"/>
     <w:basedOn w:val="a"/>
     <w:uiPriority w:val="34"/>
@@ -3996,7 +4023,7 @@
 </file>
 
 <file path=customXml/itemProps1.xml><?xml version="1.0" encoding="utf-8"?>
-<ds:datastoreItem xmlns:ds="http://schemas.openxmlformats.org/officeDocument/2006/customXml" ds:itemID="{986B8D62-2FEE-4288-9BD4-476C3BE54F07}">
+<ds:datastoreItem xmlns:ds="http://schemas.openxmlformats.org/officeDocument/2006/customXml" ds:itemID="{B003DE36-B11E-4A08-AADB-629FBEFE2497}">
   <ds:schemaRefs>
     <ds:schemaRef ds:uri="http://schemas.openxmlformats.org/officeDocument/2006/bibliography"/>
   </ds:schemaRefs>

</xml_diff>